<commit_message>
Update requirements and userstory
</commit_message>
<xml_diff>
--- a/requirments.docx
+++ b/requirments.docx
@@ -69,18 +69,18 @@
           <w:shd w:val="clear" w:color="auto" w:fill="FFFFFF"/>
         </w:rPr>
       </w:pPr>
-      <w:proofErr w:type="spellStart"/>
-      <w:r>
-        <w:rPr>
-          <w:rFonts w:ascii="Times New Roman" w:hAnsi="Times New Roman" w:cs="Times New Roman"/>
+      <w:r>
+        <w:rPr>
+          <w:rFonts w:ascii="Times New Roman" w:hAnsi="Times New Roman" w:cs="Times New Roman"/>
+          <w:b/>
+          <w:bCs/>
           <w:color w:val="0D0D0D"/>
           <w:sz w:val="28"/>
           <w:szCs w:val="28"/>
           <w:shd w:val="clear" w:color="auto" w:fill="FFFFFF"/>
         </w:rPr>
-        <w:t>Snap</w:t>
-      </w:r>
-      <w:proofErr w:type="spellEnd"/>
+        <w:t>Snap Studio</w:t>
+      </w:r>
       <w:r>
         <w:rPr>
           <w:rFonts w:ascii="Times New Roman" w:hAnsi="Times New Roman" w:cs="Times New Roman"/>
@@ -89,83 +89,7 @@
           <w:szCs w:val="28"/>
           <w:shd w:val="clear" w:color="auto" w:fill="FFFFFF"/>
         </w:rPr>
-        <w:t xml:space="preserve"> </w:t>
-      </w:r>
-      <w:proofErr w:type="spellStart"/>
-      <w:r>
-        <w:rPr>
-          <w:rFonts w:ascii="Times New Roman" w:hAnsi="Times New Roman" w:cs="Times New Roman"/>
-          <w:color w:val="0D0D0D"/>
-          <w:sz w:val="28"/>
-          <w:szCs w:val="28"/>
-          <w:shd w:val="clear" w:color="auto" w:fill="FFFFFF"/>
-        </w:rPr>
-        <w:t>Studio</w:t>
-      </w:r>
-      <w:proofErr w:type="spellEnd"/>
-      <w:r>
-        <w:rPr>
-          <w:rFonts w:ascii="Times New Roman" w:hAnsi="Times New Roman" w:cs="Times New Roman"/>
-          <w:color w:val="0D0D0D"/>
-          <w:sz w:val="28"/>
-          <w:szCs w:val="28"/>
-          <w:shd w:val="clear" w:color="auto" w:fill="FFFFFF"/>
-        </w:rPr>
-        <w:t xml:space="preserve"> </w:t>
-      </w:r>
-      <w:r>
-        <w:rPr>
-          <w:rFonts w:ascii="Times New Roman" w:hAnsi="Times New Roman" w:cs="Times New Roman"/>
-          <w:color w:val="0D0D0D"/>
-          <w:sz w:val="28"/>
-          <w:szCs w:val="28"/>
-          <w:shd w:val="clear" w:color="auto" w:fill="FFFFFF"/>
-        </w:rPr>
-        <w:t xml:space="preserve">- це програмне забезпечення, що дозволяє користувачам редагувати свої фотографії з можливістю обертання, відображення, застосування фільтрів та регулювання яскравості та контрастності. Програма розроблена для платформи Windows за допомогою технології Windows </w:t>
-      </w:r>
-      <w:proofErr w:type="spellStart"/>
-      <w:r>
-        <w:rPr>
-          <w:rFonts w:ascii="Times New Roman" w:hAnsi="Times New Roman" w:cs="Times New Roman"/>
-          <w:color w:val="0D0D0D"/>
-          <w:sz w:val="28"/>
-          <w:szCs w:val="28"/>
-          <w:shd w:val="clear" w:color="auto" w:fill="FFFFFF"/>
-        </w:rPr>
-        <w:t>Presentation</w:t>
-      </w:r>
-      <w:proofErr w:type="spellEnd"/>
-      <w:r>
-        <w:rPr>
-          <w:rFonts w:ascii="Times New Roman" w:hAnsi="Times New Roman" w:cs="Times New Roman"/>
-          <w:color w:val="0D0D0D"/>
-          <w:sz w:val="28"/>
-          <w:szCs w:val="28"/>
-          <w:shd w:val="clear" w:color="auto" w:fill="FFFFFF"/>
-        </w:rPr>
-        <w:t xml:space="preserve"> </w:t>
-      </w:r>
-      <w:proofErr w:type="spellStart"/>
-      <w:r>
-        <w:rPr>
-          <w:rFonts w:ascii="Times New Roman" w:hAnsi="Times New Roman" w:cs="Times New Roman"/>
-          <w:color w:val="0D0D0D"/>
-          <w:sz w:val="28"/>
-          <w:szCs w:val="28"/>
-          <w:shd w:val="clear" w:color="auto" w:fill="FFFFFF"/>
-        </w:rPr>
-        <w:t>Foundation</w:t>
-      </w:r>
-      <w:proofErr w:type="spellEnd"/>
-      <w:r>
-        <w:rPr>
-          <w:rFonts w:ascii="Times New Roman" w:hAnsi="Times New Roman" w:cs="Times New Roman"/>
-          <w:color w:val="0D0D0D"/>
-          <w:sz w:val="28"/>
-          <w:szCs w:val="28"/>
-          <w:shd w:val="clear" w:color="auto" w:fill="FFFFFF"/>
-        </w:rPr>
-        <w:t xml:space="preserve"> (WPF), що забезпечує зручний інтерфейс користувача для безперешкодного редагування фотографій.</w:t>
+        <w:t xml:space="preserve"> - це програмне забезпечення, що дозволяє користувачам редагувати свої фотографії з можливістю обертання, відображення, застосування фільтрів та регулювання яскравості та контрастності. Програма розроблена для платформи Windows за допомогою технології Windows Presentation Foundation (WPF), що забезпечує зручний інтерфейс користувача для безперешкодного редагування фотографій.</w:t>
       </w:r>
     </w:p>
     <w:p>
@@ -209,7 +133,27 @@
           <w:sz w:val="28"/>
           <w:szCs w:val="28"/>
         </w:rPr>
-        <w:t>Обертання зображення:</w:t>
+        <w:t>Від</w:t>
+      </w:r>
+      <w:r>
+        <w:rPr>
+          <w:rFonts w:ascii="Times New Roman" w:hAnsi="Times New Roman" w:cs="Times New Roman"/>
+          <w:b/>
+          <w:bCs/>
+          <w:sz w:val="28"/>
+          <w:szCs w:val="28"/>
+        </w:rPr>
+        <w:t>кривання файлу</w:t>
+      </w:r>
+      <w:r>
+        <w:rPr>
+          <w:rFonts w:ascii="Times New Roman" w:hAnsi="Times New Roman" w:cs="Times New Roman"/>
+          <w:b/>
+          <w:bCs/>
+          <w:sz w:val="28"/>
+          <w:szCs w:val="28"/>
+        </w:rPr>
+        <w:t>:</w:t>
       </w:r>
     </w:p>
     <w:p>
@@ -230,7 +174,81 @@
           <w:sz w:val="28"/>
           <w:szCs w:val="28"/>
         </w:rPr>
-        <w:t>Користувач може обертати зображення за годинниковою або проти годинникової стрілкою.</w:t>
+        <w:t xml:space="preserve">Користувач </w:t>
+      </w:r>
+      <w:r>
+        <w:rPr>
+          <w:rFonts w:ascii="Times New Roman" w:hAnsi="Times New Roman" w:cs="Times New Roman"/>
+          <w:sz w:val="28"/>
+          <w:szCs w:val="28"/>
+        </w:rPr>
+        <w:t xml:space="preserve">може вибрати фото файл для подальшого редагування </w:t>
+      </w:r>
+      <w:r>
+        <w:rPr>
+          <w:rFonts w:ascii="Times New Roman" w:hAnsi="Times New Roman" w:cs="Times New Roman"/>
+          <w:sz w:val="28"/>
+          <w:szCs w:val="28"/>
+        </w:rPr>
+        <w:t>через файловий менеджер</w:t>
+      </w:r>
+      <w:r>
+        <w:rPr>
+          <w:rFonts w:ascii="Times New Roman" w:hAnsi="Times New Roman" w:cs="Times New Roman"/>
+          <w:sz w:val="28"/>
+          <w:szCs w:val="28"/>
+        </w:rPr>
+        <w:t xml:space="preserve"> </w:t>
+      </w:r>
+      <w:r>
+        <w:rPr>
+          <w:rFonts w:ascii="Times New Roman" w:hAnsi="Times New Roman" w:cs="Times New Roman"/>
+          <w:sz w:val="28"/>
+          <w:szCs w:val="28"/>
+        </w:rPr>
+        <w:t xml:space="preserve">операційної системи </w:t>
+      </w:r>
+      <w:r>
+        <w:rPr>
+          <w:rFonts w:ascii="Times New Roman" w:hAnsi="Times New Roman" w:cs="Times New Roman"/>
+          <w:sz w:val="28"/>
+          <w:szCs w:val="28"/>
+          <w:lang w:val="en-US"/>
+        </w:rPr>
+        <w:t>Windows</w:t>
+      </w:r>
+      <w:r>
+        <w:rPr>
+          <w:rFonts w:ascii="Times New Roman" w:hAnsi="Times New Roman" w:cs="Times New Roman"/>
+          <w:sz w:val="28"/>
+          <w:szCs w:val="28"/>
+        </w:rPr>
+        <w:t xml:space="preserve">, починаючи з версії </w:t>
+      </w:r>
+      <w:r>
+        <w:rPr>
+          <w:rFonts w:ascii="Times New Roman" w:hAnsi="Times New Roman" w:cs="Times New Roman"/>
+          <w:sz w:val="28"/>
+          <w:szCs w:val="28"/>
+          <w:lang w:val="en-US"/>
+        </w:rPr>
+        <w:t xml:space="preserve">Windows 7 </w:t>
+      </w:r>
+      <w:r>
+        <w:rPr>
+          <w:rFonts w:ascii="Times New Roman" w:hAnsi="Times New Roman" w:cs="Times New Roman"/>
+          <w:sz w:val="28"/>
+          <w:szCs w:val="28"/>
+        </w:rPr>
+        <w:t>і вище</w:t>
+      </w:r>
+      <w:r>
+        <w:rPr>
+          <w:rFonts w:ascii="Times New Roman" w:hAnsi="Times New Roman" w:cs="Times New Roman"/>
+          <w:sz w:val="28"/>
+          <w:szCs w:val="28"/>
+        </w:rPr>
+        <w:t>.</w:t>
       </w:r>
     </w:p>
     <w:p>
@@ -253,7 +271,28 @@
           <w:sz w:val="28"/>
           <w:szCs w:val="28"/>
         </w:rPr>
-        <w:t>Відображення зображення:</w:t>
+        <w:t xml:space="preserve">Модифікатор </w:t>
+      </w:r>
+      <w:r>
+        <w:rPr>
+          <w:rFonts w:ascii="Times New Roman" w:hAnsi="Times New Roman" w:cs="Times New Roman"/>
+          <w:b/>
+          <w:bCs/>
+          <w:sz w:val="28"/>
+          <w:szCs w:val="28"/>
+          <w:lang w:val="en-US"/>
+        </w:rPr>
+        <w:t xml:space="preserve">RGB </w:t>
+      </w:r>
+      <w:r>
+        <w:rPr>
+          <w:rFonts w:ascii="Times New Roman" w:hAnsi="Times New Roman" w:cs="Times New Roman"/>
+          <w:b/>
+          <w:bCs/>
+          <w:sz w:val="28"/>
+          <w:szCs w:val="28"/>
+        </w:rPr>
+        <w:t>:</w:t>
       </w:r>
     </w:p>
     <w:p>
@@ -274,7 +313,107 @@
           <w:sz w:val="28"/>
           <w:szCs w:val="28"/>
         </w:rPr>
-        <w:t>Користувач може відображати зображення горизонтально або вертикально для отримання різних перспектив.</w:t>
+        <w:t xml:space="preserve">Користувач </w:t>
+      </w:r>
+      <w:r>
+        <w:rPr>
+          <w:rFonts w:ascii="Times New Roman" w:hAnsi="Times New Roman" w:cs="Times New Roman"/>
+          <w:sz w:val="28"/>
+          <w:szCs w:val="28"/>
+        </w:rPr>
+        <w:t xml:space="preserve">може редагувати </w:t>
+      </w:r>
+      <w:r>
+        <w:rPr>
+          <w:rFonts w:ascii="Times New Roman" w:hAnsi="Times New Roman" w:cs="Times New Roman"/>
+          <w:sz w:val="28"/>
+          <w:szCs w:val="28"/>
+        </w:rPr>
+        <w:t>фото</w:t>
+      </w:r>
+      <w:r>
+        <w:rPr>
+          <w:rFonts w:ascii="Times New Roman" w:hAnsi="Times New Roman" w:cs="Times New Roman"/>
+          <w:sz w:val="28"/>
+          <w:szCs w:val="28"/>
+        </w:rPr>
+        <w:t xml:space="preserve"> </w:t>
+      </w:r>
+      <w:r>
+        <w:rPr>
+          <w:rFonts w:ascii="Times New Roman" w:hAnsi="Times New Roman" w:cs="Times New Roman"/>
+          <w:sz w:val="28"/>
+          <w:szCs w:val="28"/>
+        </w:rPr>
+        <w:t>за</w:t>
+      </w:r>
+      <w:r>
+        <w:rPr>
+          <w:rFonts w:ascii="Times New Roman" w:hAnsi="Times New Roman" w:cs="Times New Roman"/>
+          <w:sz w:val="28"/>
+          <w:szCs w:val="28"/>
+          <w:lang w:val="en-US"/>
+        </w:rPr>
+        <w:t xml:space="preserve"> </w:t>
+      </w:r>
+      <w:r>
+        <w:rPr>
+          <w:rFonts w:ascii="Times New Roman" w:hAnsi="Times New Roman" w:cs="Times New Roman"/>
+          <w:sz w:val="28"/>
+          <w:szCs w:val="28"/>
+        </w:rPr>
+        <w:t>допомогою</w:t>
+      </w:r>
+      <w:r>
+        <w:rPr>
+          <w:rFonts w:ascii="Times New Roman" w:hAnsi="Times New Roman" w:cs="Times New Roman"/>
+          <w:sz w:val="28"/>
+          <w:szCs w:val="28"/>
+          <w:lang w:val="en-US"/>
+        </w:rPr>
+        <w:t xml:space="preserve"> </w:t>
+      </w:r>
+      <w:r>
+        <w:rPr>
+          <w:rFonts w:ascii="Times New Roman" w:hAnsi="Times New Roman" w:cs="Times New Roman"/>
+          <w:sz w:val="28"/>
+          <w:szCs w:val="28"/>
+        </w:rPr>
+        <w:t xml:space="preserve">адаптивної колірної моделі </w:t>
+      </w:r>
+      <w:r>
+        <w:rPr>
+          <w:rFonts w:ascii="Times New Roman" w:hAnsi="Times New Roman" w:cs="Times New Roman"/>
+          <w:sz w:val="28"/>
+          <w:szCs w:val="28"/>
+          <w:lang w:val="en-US"/>
+        </w:rPr>
+        <w:t>RGB(</w:t>
+      </w:r>
+      <w:r>
+        <w:rPr>
+          <w:rFonts w:ascii="Times New Roman" w:hAnsi="Times New Roman" w:cs="Times New Roman"/>
+          <w:sz w:val="28"/>
+          <w:szCs w:val="28"/>
+        </w:rPr>
+        <w:t>червоним, зеленим та синім кольорами</w:t>
+      </w:r>
+      <w:r>
+        <w:rPr>
+          <w:rFonts w:ascii="Times New Roman" w:hAnsi="Times New Roman" w:cs="Times New Roman"/>
+          <w:sz w:val="28"/>
+          <w:szCs w:val="28"/>
+          <w:lang w:val="en-US"/>
+        </w:rPr>
+        <w:t>)</w:t>
+      </w:r>
+      <w:r>
+        <w:rPr>
+          <w:rFonts w:ascii="Times New Roman" w:hAnsi="Times New Roman" w:cs="Times New Roman"/>
+          <w:sz w:val="28"/>
+          <w:szCs w:val="28"/>
+        </w:rPr>
+        <w:t>.</w:t>
       </w:r>
     </w:p>
     <w:p>
@@ -297,7 +436,28 @@
           <w:sz w:val="28"/>
           <w:szCs w:val="28"/>
         </w:rPr>
-        <w:t>Застосування фільтрів:</w:t>
+        <w:t xml:space="preserve">Модифікатор </w:t>
+      </w:r>
+      <w:r>
+        <w:rPr>
+          <w:rFonts w:ascii="Times New Roman" w:hAnsi="Times New Roman" w:cs="Times New Roman"/>
+          <w:b/>
+          <w:bCs/>
+          <w:sz w:val="28"/>
+          <w:szCs w:val="28"/>
+          <w:lang w:val="en-US"/>
+        </w:rPr>
+        <w:t>BSC</w:t>
+      </w:r>
+      <w:r>
+        <w:rPr>
+          <w:rFonts w:ascii="Times New Roman" w:hAnsi="Times New Roman" w:cs="Times New Roman"/>
+          <w:b/>
+          <w:bCs/>
+          <w:sz w:val="28"/>
+          <w:szCs w:val="28"/>
+        </w:rPr>
+        <w:t>:</w:t>
       </w:r>
     </w:p>
     <w:p>
@@ -318,7 +478,24 @@
           <w:sz w:val="28"/>
           <w:szCs w:val="28"/>
         </w:rPr>
-        <w:t>Користувач може вибрати фільтр з вибраного набору для покращення вигляду зображення.</w:t>
+        <w:t xml:space="preserve">Користувач може </w:t>
+      </w:r>
+      <w:r>
+        <w:rPr>
+          <w:rFonts w:ascii="Times New Roman" w:hAnsi="Times New Roman" w:cs="Times New Roman"/>
+          <w:sz w:val="28"/>
+          <w:szCs w:val="28"/>
+        </w:rPr>
+        <w:t>регулювати яскравість, насиченість та контраст фото</w:t>
+      </w:r>
+      <w:r>
+        <w:rPr>
+          <w:rFonts w:ascii="Times New Roman" w:hAnsi="Times New Roman" w:cs="Times New Roman"/>
+          <w:sz w:val="28"/>
+          <w:szCs w:val="28"/>
+          <w:lang w:val="en-US"/>
+        </w:rPr>
+        <w:t>.</w:t>
       </w:r>
     </w:p>
     <w:p>
@@ -341,7 +518,27 @@
           <w:sz w:val="28"/>
           <w:szCs w:val="28"/>
         </w:rPr>
-        <w:t>Регулювання яскравості:</w:t>
+        <w:t xml:space="preserve">Регулювання </w:t>
+      </w:r>
+      <w:r>
+        <w:rPr>
+          <w:rFonts w:ascii="Times New Roman" w:hAnsi="Times New Roman" w:cs="Times New Roman"/>
+          <w:b/>
+          <w:bCs/>
+          <w:sz w:val="28"/>
+          <w:szCs w:val="28"/>
+        </w:rPr>
+        <w:t>градації сірого</w:t>
+      </w:r>
+      <w:r>
+        <w:rPr>
+          <w:rFonts w:ascii="Times New Roman" w:hAnsi="Times New Roman" w:cs="Times New Roman"/>
+          <w:b/>
+          <w:bCs/>
+          <w:sz w:val="28"/>
+          <w:szCs w:val="28"/>
+        </w:rPr>
+        <w:t>:</w:t>
       </w:r>
     </w:p>
     <w:p>
@@ -362,7 +559,31 @@
           <w:sz w:val="28"/>
           <w:szCs w:val="28"/>
         </w:rPr>
-        <w:t>Користувач може збільшувати або зменшувати яскравість зображення для покращення видимості.</w:t>
+        <w:t xml:space="preserve">Користувач може </w:t>
+      </w:r>
+      <w:r>
+        <w:rPr>
+          <w:rFonts w:ascii="Times New Roman" w:hAnsi="Times New Roman" w:cs="Times New Roman"/>
+          <w:sz w:val="28"/>
+          <w:szCs w:val="28"/>
+        </w:rPr>
+        <w:t>регулювати фото за</w:t>
+      </w:r>
+      <w:r>
+        <w:rPr>
+          <w:rFonts w:ascii="Times New Roman" w:hAnsi="Times New Roman" w:cs="Times New Roman"/>
+          <w:sz w:val="28"/>
+          <w:szCs w:val="28"/>
+        </w:rPr>
+        <w:t xml:space="preserve"> </w:t>
+      </w:r>
+      <w:r>
+        <w:rPr>
+          <w:rFonts w:ascii="Times New Roman" w:hAnsi="Times New Roman" w:cs="Times New Roman"/>
+          <w:sz w:val="28"/>
+          <w:szCs w:val="28"/>
+        </w:rPr>
+        <w:t>допомогою різних алгоритмів градації сірого.</w:t>
       </w:r>
     </w:p>
     <w:p>
@@ -385,7 +606,47 @@
           <w:sz w:val="28"/>
           <w:szCs w:val="28"/>
         </w:rPr>
-        <w:t>Регулювання контрастності:</w:t>
+        <w:t>Ре</w:t>
+      </w:r>
+      <w:r>
+        <w:rPr>
+          <w:rFonts w:ascii="Times New Roman" w:hAnsi="Times New Roman" w:cs="Times New Roman"/>
+          <w:b/>
+          <w:bCs/>
+          <w:sz w:val="28"/>
+          <w:szCs w:val="28"/>
+        </w:rPr>
+        <w:t>дагування</w:t>
+      </w:r>
+      <w:r>
+        <w:rPr>
+          <w:rFonts w:ascii="Times New Roman" w:hAnsi="Times New Roman" w:cs="Times New Roman"/>
+          <w:b/>
+          <w:bCs/>
+          <w:sz w:val="28"/>
+          <w:szCs w:val="28"/>
+        </w:rPr>
+        <w:t xml:space="preserve"> </w:t>
+      </w:r>
+      <w:r>
+        <w:rPr>
+          <w:rFonts w:ascii="Times New Roman" w:hAnsi="Times New Roman" w:cs="Times New Roman"/>
+          <w:b/>
+          <w:bCs/>
+          <w:sz w:val="28"/>
+          <w:szCs w:val="28"/>
+        </w:rPr>
+        <w:t>за допомогою матриці</w:t>
+      </w:r>
+      <w:r>
+        <w:rPr>
+          <w:rFonts w:ascii="Times New Roman" w:hAnsi="Times New Roman" w:cs="Times New Roman"/>
+          <w:b/>
+          <w:bCs/>
+          <w:sz w:val="28"/>
+          <w:szCs w:val="28"/>
+        </w:rPr>
+        <w:t>:</w:t>
       </w:r>
     </w:p>
     <w:p>
@@ -406,7 +667,365 @@
           <w:sz w:val="28"/>
           <w:szCs w:val="28"/>
         </w:rPr>
-        <w:t>Користувач може змінювати контраст зображення для підвищення деталізації та кольорів.</w:t>
+        <w:t>Користувач може</w:t>
+      </w:r>
+      <w:r>
+        <w:rPr>
+          <w:rFonts w:ascii="Times New Roman" w:hAnsi="Times New Roman" w:cs="Times New Roman"/>
+          <w:sz w:val="28"/>
+          <w:szCs w:val="28"/>
+        </w:rPr>
+        <w:t xml:space="preserve"> </w:t>
+      </w:r>
+      <w:r>
+        <w:rPr>
+          <w:rFonts w:ascii="Times New Roman" w:hAnsi="Times New Roman" w:cs="Times New Roman"/>
+          <w:sz w:val="28"/>
+          <w:szCs w:val="28"/>
+        </w:rPr>
+        <w:t>застосовувати різні матричні перетворення до зображення. Це може включати конволюційні операції для фільтрації, розмиття, підсилення контурів або інші ефекти.</w:t>
+      </w:r>
+    </w:p>
+    <w:p>
+      <w:pPr>
+        <w:pStyle w:val="ListParagraph"/>
+        <w:numPr>
+          <w:ilvl w:val="1"/>
+          <w:numId w:val="1"/>
+        </w:numPr>
+        <w:rPr>
+          <w:rFonts w:ascii="Times New Roman" w:hAnsi="Times New Roman" w:cs="Times New Roman"/>
+          <w:sz w:val="28"/>
+          <w:szCs w:val="28"/>
+        </w:rPr>
+      </w:pPr>
+      <w:r>
+        <w:rPr>
+          <w:rFonts w:ascii="Times New Roman" w:hAnsi="Times New Roman" w:cs="Times New Roman"/>
+          <w:sz w:val="28"/>
+          <w:szCs w:val="28"/>
+        </w:rPr>
+        <w:t xml:space="preserve">Користувач може регулювати значення Red, Blue, Green, Offset та Alpha. Це дозволяє точно налаштувати кольоровий баланс та прозорість зображення, створюючи унікальні візуальні ефекти </w:t>
+      </w:r>
+    </w:p>
+    <w:p>
+      <w:pPr>
+        <w:pStyle w:val="ListParagraph"/>
+        <w:numPr>
+          <w:ilvl w:val="0"/>
+          <w:numId w:val="1"/>
+        </w:numPr>
+        <w:rPr>
+          <w:rFonts w:ascii="Times New Roman" w:hAnsi="Times New Roman" w:cs="Times New Roman"/>
+          <w:b/>
+          <w:bCs/>
+          <w:sz w:val="28"/>
+          <w:szCs w:val="28"/>
+        </w:rPr>
+      </w:pPr>
+      <w:r>
+        <w:rPr>
+          <w:rFonts w:ascii="Times New Roman" w:hAnsi="Times New Roman" w:cs="Times New Roman"/>
+          <w:b/>
+          <w:bCs/>
+          <w:sz w:val="28"/>
+          <w:szCs w:val="28"/>
+        </w:rPr>
+        <w:t>Редагування за допомогою оптимізованої градації сірого:</w:t>
+      </w:r>
+    </w:p>
+    <w:p>
+      <w:pPr>
+        <w:pStyle w:val="ListParagraph"/>
+        <w:numPr>
+          <w:ilvl w:val="1"/>
+          <w:numId w:val="1"/>
+        </w:numPr>
+        <w:rPr>
+          <w:rFonts w:ascii="Times New Roman" w:hAnsi="Times New Roman" w:cs="Times New Roman"/>
+          <w:sz w:val="28"/>
+          <w:szCs w:val="28"/>
+        </w:rPr>
+      </w:pPr>
+      <w:r>
+        <w:rPr>
+          <w:rFonts w:ascii="Times New Roman" w:hAnsi="Times New Roman" w:cs="Times New Roman"/>
+          <w:sz w:val="28"/>
+          <w:szCs w:val="28"/>
+        </w:rPr>
+        <w:t>Користувач може</w:t>
+      </w:r>
+      <w:r>
+        <w:rPr>
+          <w:rFonts w:ascii="Times New Roman" w:hAnsi="Times New Roman" w:cs="Times New Roman"/>
+          <w:sz w:val="28"/>
+          <w:szCs w:val="28"/>
+          <w:lang w:val="en-US"/>
+        </w:rPr>
+        <w:t xml:space="preserve"> </w:t>
+      </w:r>
+      <w:r>
+        <w:rPr>
+          <w:rFonts w:ascii="Times New Roman" w:hAnsi="Times New Roman" w:cs="Times New Roman"/>
+          <w:sz w:val="28"/>
+          <w:szCs w:val="28"/>
+        </w:rPr>
+        <w:t>в</w:t>
+      </w:r>
+      <w:r>
+        <w:rPr>
+          <w:rFonts w:ascii="Times New Roman" w:hAnsi="Times New Roman" w:cs="Times New Roman"/>
+          <w:sz w:val="28"/>
+          <w:szCs w:val="28"/>
+          <w:lang w:val="en-US"/>
+        </w:rPr>
+        <w:t xml:space="preserve">икористовувати оптимізовані алгоритми для конвертації зображень у градації сірого. Ці алгоритми </w:t>
+      </w:r>
+      <w:r>
+        <w:rPr>
+          <w:rFonts w:ascii="Times New Roman" w:hAnsi="Times New Roman" w:cs="Times New Roman"/>
+          <w:sz w:val="28"/>
+          <w:szCs w:val="28"/>
+          <w:lang w:val="en-US"/>
+        </w:rPr>
+        <w:lastRenderedPageBreak/>
+        <w:t>забезпечують високу продуктивність і якість обробки, дозволяючи зберігати деталізацію зображень.</w:t>
+      </w:r>
+    </w:p>
+    <w:p>
+      <w:pPr>
+        <w:pStyle w:val="ListParagraph"/>
+        <w:numPr>
+          <w:ilvl w:val="0"/>
+          <w:numId w:val="1"/>
+        </w:numPr>
+        <w:rPr>
+          <w:rFonts w:ascii="Times New Roman" w:hAnsi="Times New Roman" w:cs="Times New Roman"/>
+          <w:b/>
+          <w:bCs/>
+          <w:sz w:val="28"/>
+          <w:szCs w:val="28"/>
+        </w:rPr>
+      </w:pPr>
+      <w:r>
+        <w:rPr>
+          <w:rFonts w:ascii="Times New Roman" w:hAnsi="Times New Roman" w:cs="Times New Roman"/>
+          <w:b/>
+          <w:bCs/>
+          <w:sz w:val="28"/>
+          <w:szCs w:val="28"/>
+        </w:rPr>
+        <w:t>Редагування за допомогою інвертування:</w:t>
+      </w:r>
+    </w:p>
+    <w:p>
+      <w:pPr>
+        <w:pStyle w:val="ListParagraph"/>
+        <w:numPr>
+          <w:ilvl w:val="1"/>
+          <w:numId w:val="1"/>
+        </w:numPr>
+        <w:rPr>
+          <w:rFonts w:ascii="Times New Roman" w:hAnsi="Times New Roman" w:cs="Times New Roman"/>
+          <w:sz w:val="28"/>
+          <w:szCs w:val="28"/>
+        </w:rPr>
+      </w:pPr>
+      <w:r>
+        <w:rPr>
+          <w:rFonts w:ascii="Times New Roman" w:hAnsi="Times New Roman" w:cs="Times New Roman"/>
+          <w:sz w:val="28"/>
+          <w:szCs w:val="28"/>
+        </w:rPr>
+        <w:t>Користувач може</w:t>
+      </w:r>
+      <w:r>
+        <w:rPr>
+          <w:rFonts w:ascii="Times New Roman" w:hAnsi="Times New Roman" w:cs="Times New Roman"/>
+          <w:sz w:val="28"/>
+          <w:szCs w:val="28"/>
+        </w:rPr>
+        <w:t xml:space="preserve"> </w:t>
+      </w:r>
+      <w:r>
+        <w:rPr>
+          <w:rFonts w:ascii="Times New Roman" w:hAnsi="Times New Roman" w:cs="Times New Roman"/>
+          <w:sz w:val="28"/>
+          <w:szCs w:val="28"/>
+        </w:rPr>
+        <w:t>інвертувати кольори зображення, змінюючи кожен піксель на його комплементарний колір.</w:t>
+      </w:r>
+    </w:p>
+    <w:p>
+      <w:pPr>
+        <w:pStyle w:val="ListParagraph"/>
+        <w:numPr>
+          <w:ilvl w:val="0"/>
+          <w:numId w:val="1"/>
+        </w:numPr>
+        <w:rPr>
+          <w:rFonts w:ascii="Times New Roman" w:hAnsi="Times New Roman" w:cs="Times New Roman"/>
+          <w:b/>
+          <w:bCs/>
+          <w:sz w:val="28"/>
+          <w:szCs w:val="28"/>
+        </w:rPr>
+      </w:pPr>
+      <w:r>
+        <w:rPr>
+          <w:rFonts w:ascii="Times New Roman" w:hAnsi="Times New Roman" w:cs="Times New Roman"/>
+          <w:b/>
+          <w:bCs/>
+          <w:sz w:val="28"/>
+          <w:szCs w:val="28"/>
+        </w:rPr>
+        <w:t>Скасування змін:</w:t>
+      </w:r>
+    </w:p>
+    <w:p>
+      <w:pPr>
+        <w:pStyle w:val="ListParagraph"/>
+        <w:numPr>
+          <w:ilvl w:val="1"/>
+          <w:numId w:val="1"/>
+        </w:numPr>
+        <w:rPr>
+          <w:rFonts w:ascii="Times New Roman" w:hAnsi="Times New Roman" w:cs="Times New Roman"/>
+          <w:sz w:val="28"/>
+          <w:szCs w:val="28"/>
+        </w:rPr>
+      </w:pPr>
+      <w:r>
+        <w:rPr>
+          <w:rFonts w:ascii="Times New Roman" w:hAnsi="Times New Roman" w:cs="Times New Roman"/>
+          <w:sz w:val="28"/>
+          <w:szCs w:val="28"/>
+        </w:rPr>
+        <w:t>Користувач може скасувати зміни завдані фото файлу під час роботи програми.</w:t>
+      </w:r>
+    </w:p>
+    <w:p>
+      <w:pPr>
+        <w:pStyle w:val="ListParagraph"/>
+        <w:numPr>
+          <w:ilvl w:val="0"/>
+          <w:numId w:val="1"/>
+        </w:numPr>
+        <w:rPr>
+          <w:rFonts w:ascii="Times New Roman" w:hAnsi="Times New Roman" w:cs="Times New Roman"/>
+          <w:b/>
+          <w:bCs/>
+          <w:sz w:val="28"/>
+          <w:szCs w:val="28"/>
+        </w:rPr>
+      </w:pPr>
+      <w:r>
+        <w:rPr>
+          <w:rFonts w:ascii="Times New Roman" w:hAnsi="Times New Roman" w:cs="Times New Roman"/>
+          <w:b/>
+          <w:bCs/>
+          <w:sz w:val="28"/>
+          <w:szCs w:val="28"/>
+        </w:rPr>
+        <w:t xml:space="preserve"> </w:t>
+      </w:r>
+      <w:r>
+        <w:rPr>
+          <w:rFonts w:ascii="Times New Roman" w:hAnsi="Times New Roman" w:cs="Times New Roman"/>
+          <w:b/>
+          <w:bCs/>
+          <w:sz w:val="28"/>
+          <w:szCs w:val="28"/>
+        </w:rPr>
+        <w:t>Повернення змін:</w:t>
+      </w:r>
+    </w:p>
+    <w:p>
+      <w:pPr>
+        <w:pStyle w:val="ListParagraph"/>
+        <w:numPr>
+          <w:ilvl w:val="1"/>
+          <w:numId w:val="1"/>
+        </w:numPr>
+        <w:rPr>
+          <w:rFonts w:ascii="Times New Roman" w:hAnsi="Times New Roman" w:cs="Times New Roman"/>
+          <w:sz w:val="28"/>
+          <w:szCs w:val="28"/>
+        </w:rPr>
+      </w:pPr>
+      <w:r>
+        <w:rPr>
+          <w:rFonts w:ascii="Times New Roman" w:hAnsi="Times New Roman" w:cs="Times New Roman"/>
+          <w:sz w:val="28"/>
+          <w:szCs w:val="28"/>
+        </w:rPr>
+        <w:t>Користувач може повернути раніше завдані фото файлу зміни під час роботи програми.</w:t>
+      </w:r>
+    </w:p>
+    <w:p>
+      <w:pPr>
+        <w:pStyle w:val="ListParagraph"/>
+        <w:numPr>
+          <w:ilvl w:val="0"/>
+          <w:numId w:val="1"/>
+        </w:numPr>
+        <w:rPr>
+          <w:rFonts w:ascii="Times New Roman" w:hAnsi="Times New Roman" w:cs="Times New Roman"/>
+          <w:b/>
+          <w:bCs/>
+          <w:sz w:val="28"/>
+          <w:szCs w:val="28"/>
+        </w:rPr>
+      </w:pPr>
+      <w:r>
+        <w:rPr>
+          <w:rFonts w:ascii="Times New Roman" w:hAnsi="Times New Roman" w:cs="Times New Roman"/>
+          <w:sz w:val="28"/>
+          <w:szCs w:val="28"/>
+        </w:rPr>
+        <w:t xml:space="preserve"> </w:t>
+      </w:r>
+      <w:r>
+        <w:rPr>
+          <w:rFonts w:ascii="Times New Roman" w:hAnsi="Times New Roman" w:cs="Times New Roman"/>
+          <w:b/>
+          <w:bCs/>
+          <w:sz w:val="28"/>
+          <w:szCs w:val="28"/>
+        </w:rPr>
+        <w:t>Збереження змін</w:t>
+      </w:r>
+      <w:r>
+        <w:rPr>
+          <w:rFonts w:ascii="Times New Roman" w:hAnsi="Times New Roman" w:cs="Times New Roman"/>
+          <w:b/>
+          <w:bCs/>
+          <w:sz w:val="28"/>
+          <w:szCs w:val="28"/>
+        </w:rPr>
+        <w:t>:</w:t>
+      </w:r>
+    </w:p>
+    <w:p>
+      <w:pPr>
+        <w:pStyle w:val="ListParagraph"/>
+        <w:numPr>
+          <w:ilvl w:val="1"/>
+          <w:numId w:val="1"/>
+        </w:numPr>
+        <w:rPr>
+          <w:rFonts w:ascii="Times New Roman" w:hAnsi="Times New Roman" w:cs="Times New Roman"/>
+          <w:sz w:val="28"/>
+          <w:szCs w:val="28"/>
+        </w:rPr>
+      </w:pPr>
+      <w:r>
+        <w:rPr>
+          <w:rFonts w:ascii="Times New Roman" w:hAnsi="Times New Roman" w:cs="Times New Roman"/>
+          <w:sz w:val="28"/>
+          <w:szCs w:val="28"/>
+        </w:rPr>
+        <w:t>Користувач може зберегти всі зміни внесені до фото файлу, за допомогою створення нового фото файлу, лишаючи оригінальний файл без змін.</w:t>
       </w:r>
     </w:p>
     <w:p>
@@ -538,7 +1157,6 @@
           <w:sz w:val="28"/>
           <w:szCs w:val="28"/>
         </w:rPr>
-        <w:lastRenderedPageBreak/>
         <w:t>Інтерфейс користувача:</w:t>
       </w:r>
     </w:p>
@@ -583,7 +1201,7 @@
           <w:sz w:val="28"/>
           <w:szCs w:val="28"/>
         </w:rPr>
-        <w:t>Безпека даних:</w:t>
+        <w:t>Мова програмування та технології:</w:t>
       </w:r>
     </w:p>
     <w:p>
@@ -604,92 +1222,12 @@
           <w:sz w:val="28"/>
           <w:szCs w:val="28"/>
         </w:rPr>
-        <w:t>ПЗ повинно забезпечувати безпеку оброблених фотографій та особистих даних користувачів.</w:t>
-      </w:r>
-    </w:p>
-    <w:p>
-      <w:pPr>
-        <w:numPr>
-          <w:ilvl w:val="0"/>
-          <w:numId w:val="2"/>
-        </w:numPr>
-        <w:rPr>
-          <w:rFonts w:ascii="Times New Roman" w:hAnsi="Times New Roman" w:cs="Times New Roman"/>
-          <w:sz w:val="28"/>
-          <w:szCs w:val="28"/>
-        </w:rPr>
-      </w:pPr>
-      <w:r>
-        <w:rPr>
-          <w:rFonts w:ascii="Times New Roman" w:hAnsi="Times New Roman" w:cs="Times New Roman"/>
-          <w:b/>
-          <w:bCs/>
-          <w:sz w:val="28"/>
-          <w:szCs w:val="28"/>
-        </w:rPr>
-        <w:t>Мова програмування та технології:</w:t>
-      </w:r>
-    </w:p>
-    <w:p>
-      <w:pPr>
-        <w:numPr>
-          <w:ilvl w:val="1"/>
-          <w:numId w:val="2"/>
-        </w:numPr>
-        <w:rPr>
-          <w:rFonts w:ascii="Times New Roman" w:hAnsi="Times New Roman" w:cs="Times New Roman"/>
-          <w:sz w:val="28"/>
-          <w:szCs w:val="28"/>
-        </w:rPr>
-      </w:pPr>
-      <w:r>
-        <w:rPr>
-          <w:rFonts w:ascii="Times New Roman" w:hAnsi="Times New Roman" w:cs="Times New Roman"/>
-          <w:sz w:val="28"/>
-          <w:szCs w:val="28"/>
-        </w:rPr>
-        <w:t xml:space="preserve">ПЗ повинно бути розроблене за допомогою мови програмування C# та технології Windows </w:t>
-      </w:r>
-      <w:proofErr w:type="spellStart"/>
-      <w:r>
-        <w:rPr>
-          <w:rFonts w:ascii="Times New Roman" w:hAnsi="Times New Roman" w:cs="Times New Roman"/>
-          <w:sz w:val="28"/>
-          <w:szCs w:val="28"/>
-        </w:rPr>
-        <w:t>Presentation</w:t>
-      </w:r>
-      <w:proofErr w:type="spellEnd"/>
-      <w:r>
-        <w:rPr>
-          <w:rFonts w:ascii="Times New Roman" w:hAnsi="Times New Roman" w:cs="Times New Roman"/>
-          <w:sz w:val="28"/>
-          <w:szCs w:val="28"/>
-        </w:rPr>
-        <w:t xml:space="preserve"> </w:t>
-      </w:r>
-      <w:proofErr w:type="spellStart"/>
-      <w:r>
-        <w:rPr>
-          <w:rFonts w:ascii="Times New Roman" w:hAnsi="Times New Roman" w:cs="Times New Roman"/>
-          <w:sz w:val="28"/>
-          <w:szCs w:val="28"/>
-        </w:rPr>
-        <w:t>Foundation</w:t>
-      </w:r>
-      <w:proofErr w:type="spellEnd"/>
-      <w:r>
-        <w:rPr>
-          <w:rFonts w:ascii="Times New Roman" w:hAnsi="Times New Roman" w:cs="Times New Roman"/>
-          <w:sz w:val="28"/>
-          <w:szCs w:val="28"/>
-        </w:rPr>
-        <w:t xml:space="preserve"> (WPF).</w:t>
-      </w:r>
-    </w:p>
-    <w:p>
-      <w:pPr>
-        <w:ind w:left="1440"/>
+        <w:t>ПЗ повинно бути розроблене за допомогою мови програмування C# та технології Windows Presentation Foundation (WPF).</w:t>
+      </w:r>
+    </w:p>
+    <w:p>
+      <w:pPr>
+        <w:ind w:left="1080"/>
         <w:rPr>
           <w:rFonts w:ascii="Times New Roman" w:hAnsi="Times New Roman" w:cs="Times New Roman"/>
           <w:sz w:val="28"/>
@@ -782,6 +1320,7 @@
           <w:sz w:val="28"/>
           <w:szCs w:val="28"/>
         </w:rPr>
+        <w:lastRenderedPageBreak/>
         <w:t>Інсталяція:</w:t>
       </w:r>
     </w:p>
@@ -1632,10 +2171,12 @@
   <w:style w:type="paragraph" w:default="1" w:styleId="Normal">
     <w:name w:val="Normal"/>
     <w:qFormat/>
+    <w:rsid w:val="008678C7"/>
   </w:style>
   <w:style w:type="character" w:default="1" w:styleId="DefaultParagraphFont">
     <w:name w:val="Default Paragraph Font"/>
     <w:uiPriority w:val="1"/>
+    <w:semiHidden/>
     <w:unhideWhenUsed/>
   </w:style>
   <w:style w:type="table" w:default="1" w:styleId="TableNormal">
@@ -1658,6 +2199,17 @@
     <w:uiPriority w:val="99"/>
     <w:semiHidden/>
     <w:unhideWhenUsed/>
+  </w:style>
+  <w:style w:type="paragraph" w:styleId="ListParagraph">
+    <w:name w:val="List Paragraph"/>
+    <w:basedOn w:val="Normal"/>
+    <w:uiPriority w:val="34"/>
+    <w:qFormat/>
+    <w:rsid w:val="00C07D66"/>
+    <w:pPr>
+      <w:ind w:left="720"/>
+      <w:contextualSpacing/>
+    </w:pPr>
   </w:style>
 </w:styles>
 </file>

</xml_diff>